<commit_message>
Hecho base de todos excepto el de solo administradores. Hay que agregar verificaciones y ver como devolver errores
</commit_message>
<xml_diff>
--- a/Consignas/Enunciado Mercado Técnico.docx
+++ b/Consignas/Enunciado Mercado Técnico.docx
@@ -1246,6 +1246,23 @@
         </w:rPr>
         <w:t xml:space="preserve"> </w:t>
       </w:r>
+      <w:r>
+        <w:rPr>
+          <w:rFonts w:eastAsia="Aptos" w:cs="Aptos"/>
+          <w:b w:val="false"/>
+          <w:bCs w:val="false"/>
+          <w:i w:val="false"/>
+          <w:iCs w:val="false"/>
+          <w:caps w:val="false"/>
+          <w:smallCaps w:val="false"/>
+          <w:color w:themeColor="text1" w:val="000000"/>
+          <w:sz w:val="24"/>
+          <w:szCs w:val="24"/>
+          <w:shd w:fill="81D41A" w:val="clear"/>
+          <w:lang w:val="es-MX"/>
+        </w:rPr>
+        <w:t>HECHO</w:t>
+      </w:r>
     </w:p>
     <w:p>
       <w:pPr>
@@ -1431,6 +1448,39 @@
         </w:rPr>
         <w:t>Ver productos y servicios publicados por el usuario</w:t>
       </w:r>
+      <w:r>
+        <w:rPr>
+          <w:rFonts w:eastAsia="Aptos" w:cs="Aptos"/>
+          <w:b w:val="false"/>
+          <w:bCs w:val="false"/>
+          <w:i w:val="false"/>
+          <w:iCs w:val="false"/>
+          <w:caps w:val="false"/>
+          <w:smallCaps w:val="false"/>
+          <w:color w:themeColor="text1" w:val="000000"/>
+          <w:sz w:val="24"/>
+          <w:szCs w:val="24"/>
+          <w:lang w:val="es-MX"/>
+        </w:rPr>
+        <w:t xml:space="preserve"> </w:t>
+      </w:r>
+      <w:r>
+        <w:rPr>
+          <w:rFonts w:eastAsia="Aptos" w:cs="Aptos"/>
+          <w:b w:val="false"/>
+          <w:bCs w:val="false"/>
+          <w:i w:val="false"/>
+          <w:iCs w:val="false"/>
+          <w:caps w:val="false"/>
+          <w:smallCaps w:val="false"/>
+          <w:color w:themeColor="text1" w:val="000000"/>
+          <w:sz w:val="24"/>
+          <w:szCs w:val="24"/>
+          <w:shd w:fill="81D41A" w:val="clear"/>
+          <w:lang w:val="es-MX"/>
+        </w:rPr>
+        <w:t>HECHO</w:t>
+      </w:r>
     </w:p>
     <w:p>
       <w:pPr>
@@ -1485,8 +1535,26 @@
           <w:szCs w:val="24"/>
           <w:lang w:val="es-AR"/>
         </w:rPr>
-        <w:t>GET/api/usuarios/{id}/publicaciones</w:t>
-      </w:r>
+        <w:t>GET</w:t>
+      </w:r>
+      <w:bookmarkStart w:id="0" w:name="__DdeLink__79_1085263949"/>
+      <w:r>
+        <w:rPr>
+          <w:rFonts w:eastAsia="Aptos" w:cs="Aptos"/>
+          <w:b w:val="false"/>
+          <w:bCs w:val="false"/>
+          <w:i w:val="false"/>
+          <w:iCs w:val="false"/>
+          <w:caps w:val="false"/>
+          <w:smallCaps w:val="false"/>
+          <w:color w:themeColor="text1" w:val="000000"/>
+          <w:sz w:val="24"/>
+          <w:szCs w:val="24"/>
+          <w:lang w:val="es-AR"/>
+        </w:rPr>
+        <w:t>/api/usuarios/{id}/publicaciones</w:t>
+      </w:r>
+      <w:bookmarkEnd w:id="0"/>
     </w:p>
     <w:p>
       <w:pPr>
@@ -1616,6 +1684,22 @@
         </w:rPr>
         <w:t>Eliminar productos o servicios (solo Admin)</w:t>
       </w:r>
+      <w:r>
+        <w:rPr>
+          <w:rFonts w:eastAsia="Aptos" w:cs="Aptos"/>
+          <w:b w:val="false"/>
+          <w:bCs w:val="false"/>
+          <w:i w:val="false"/>
+          <w:iCs w:val="false"/>
+          <w:caps w:val="false"/>
+          <w:smallCaps w:val="false"/>
+          <w:color w:themeColor="text1" w:val="000000"/>
+          <w:sz w:val="24"/>
+          <w:szCs w:val="24"/>
+          <w:lang w:val="es-MX"/>
+        </w:rPr>
+        <w:t xml:space="preserve"> </w:t>
+      </w:r>
     </w:p>
     <w:p>
       <w:pPr>
@@ -2549,7 +2633,24 @@
           <w:szCs w:val="24"/>
           <w:lang w:val="es-ES"/>
         </w:rPr>
-        <w:t>Ver reputación de un vendedor de servicios</w:t>
+        <w:t xml:space="preserve">Ver reputación de un vendedor de servicios </w:t>
+      </w:r>
+      <w:r>
+        <w:rPr>
+          <w:rFonts w:eastAsia="Aptos" w:cs="Aptos"/>
+          <w:b w:val="false"/>
+          <w:bCs w:val="false"/>
+          <w:i w:val="false"/>
+          <w:iCs w:val="false"/>
+          <w:caps w:val="false"/>
+          <w:smallCaps w:val="false"/>
+          <w:color w:themeColor="text1" w:val="000000"/>
+          <w:sz w:val="24"/>
+          <w:szCs w:val="24"/>
+          <w:shd w:fill="FFFF00" w:val="clear"/>
+          <w:lang w:val="es-MX"/>
+        </w:rPr>
+        <w:t>HECHO?</w:t>
       </w:r>
     </w:p>
     <w:p>

</xml_diff>